<commit_message>
I completed the second point in the first task.
</commit_message>
<xml_diff>
--- a/WORK-CASE №7.docx
+++ b/WORK-CASE №7.docx
@@ -1,6 +1,6 @@
 
 <file path=word/document.xml><?xml version="1.0" encoding="utf-8"?>
-<w:document xmlns:wpc="http://schemas.microsoft.com/office/word/2010/wordprocessingCanvas" xmlns:cx="http://schemas.microsoft.com/office/drawing/2014/chartex" xmlns:cx1="http://schemas.microsoft.com/office/drawing/2015/9/8/chartex" xmlns:cx2="http://schemas.microsoft.com/office/drawing/2015/10/21/chartex" xmlns:cx3="http://schemas.microsoft.com/office/drawing/2016/5/9/chartex" xmlns:cx4="http://schemas.microsoft.com/office/drawing/2016/5/10/chartex" xmlns:cx5="http://schemas.microsoft.com/office/drawing/2016/5/11/chartex" xmlns:cx6="http://schemas.microsoft.com/office/drawing/2016/5/12/chartex" xmlns:cx7="http://schemas.microsoft.com/office/drawing/2016/5/13/chartex" xmlns:cx8="http://schemas.microsoft.com/office/drawing/2016/5/14/chartex" xmlns:mc="http://schemas.openxmlformats.org/markup-compatibility/2006" xmlns:aink="http://schemas.microsoft.com/office/drawing/2016/ink" xmlns:am3d="http://schemas.microsoft.com/office/drawing/2017/model3d" xmlns:o="urn:schemas-microsoft-com:office:office" xmlns:oel="http://schemas.microsoft.com/office/2019/extlst" xmlns:r="http://schemas.openxmlformats.org/officeDocument/2006/relationships" xmlns:m="http://schemas.openxmlformats.org/officeDocument/2006/math" xmlns:v="urn:schemas-microsoft-com:vml" xmlns:wp14="http://schemas.microsoft.com/office/word/2010/wordprocessingDrawing" xmlns:wp="http://schemas.openxmlformats.org/drawingml/2006/wordprocessingDrawing" xmlns:w10="urn:schemas-microsoft-com:office:word" xmlns:w="http://schemas.openxmlformats.org/wordprocessingml/2006/main" xmlns:w14="http://schemas.microsoft.com/office/word/2010/wordml" xmlns:w15="http://schemas.microsoft.com/office/word/2012/wordml" xmlns:w16cex="http://schemas.microsoft.com/office/word/2018/wordml/cex" xmlns:w16cid="http://schemas.microsoft.com/office/word/2016/wordml/cid" xmlns:w16="http://schemas.microsoft.com/office/word/2018/wordml" xmlns:w16du="http://schemas.microsoft.com/office/word/2023/wordml/word16du" xmlns:w16sdtdh="http://schemas.microsoft.com/office/word/2020/wordml/sdtdatahash" xmlns:w16se="http://schemas.microsoft.com/office/word/2015/wordml/symex" xmlns:wpg="http://schemas.microsoft.com/office/word/2010/wordprocessingGroup" xmlns:wpi="http://schemas.microsoft.com/office/word/2010/wordprocessingInk" xmlns:wne="http://schemas.microsoft.com/office/word/2006/wordml" xmlns:wps="http://schemas.microsoft.com/office/word/2010/wordprocessingShape" mc:Ignorable="w14 w15 w16se w16cid w16 w16cex w16sdtdh w16du wp14">
+<w:document xmlns:wpc="http://schemas.microsoft.com/office/word/2010/wordprocessingCanvas" xmlns:cx="http://schemas.microsoft.com/office/drawing/2014/chartex" xmlns:cx1="http://schemas.microsoft.com/office/drawing/2015/9/8/chartex" xmlns:cx2="http://schemas.microsoft.com/office/drawing/2015/10/21/chartex" xmlns:cx3="http://schemas.microsoft.com/office/drawing/2016/5/9/chartex" xmlns:cx4="http://schemas.microsoft.com/office/drawing/2016/5/10/chartex" xmlns:cx5="http://schemas.microsoft.com/office/drawing/2016/5/11/chartex" xmlns:cx6="http://schemas.microsoft.com/office/drawing/2016/5/12/chartex" xmlns:cx7="http://schemas.microsoft.com/office/drawing/2016/5/13/chartex" xmlns:cx8="http://schemas.microsoft.com/office/drawing/2016/5/14/chartex" xmlns:mc="http://schemas.openxmlformats.org/markup-compatibility/2006" xmlns:aink="http://schemas.microsoft.com/office/drawing/2016/ink" xmlns:am3d="http://schemas.microsoft.com/office/drawing/2017/model3d" xmlns:o="urn:schemas-microsoft-com:office:office" xmlns:oel="http://schemas.microsoft.com/office/2019/extlst" xmlns:r="http://schemas.openxmlformats.org/officeDocument/2006/relationships" xmlns:m="http://schemas.openxmlformats.org/officeDocument/2006/math" xmlns:v="urn:schemas-microsoft-com:vml" xmlns:wp14="http://schemas.microsoft.com/office/word/2010/wordprocessingDrawing" xmlns:wp="http://schemas.openxmlformats.org/drawingml/2006/wordprocessingDrawing" xmlns:w10="urn:schemas-microsoft-com:office:word" xmlns:w="http://schemas.openxmlformats.org/wordprocessingml/2006/main" xmlns:w14="http://schemas.microsoft.com/office/word/2010/wordml" xmlns:w15="http://schemas.microsoft.com/office/word/2012/wordml" xmlns:w16cex="http://schemas.microsoft.com/office/word/2018/wordml/cex" xmlns:w16cid="http://schemas.microsoft.com/office/word/2016/wordml/cid" xmlns:w16="http://schemas.microsoft.com/office/word/2018/wordml" xmlns:w16du="http://schemas.microsoft.com/office/word/2023/wordml/word16du" xmlns:w16sdtdh="http://schemas.microsoft.com/office/word/2020/wordml/sdtdatahash" xmlns:w16sdtfl="http://schemas.microsoft.com/office/word/2024/wordml/sdtformatlock" xmlns:w16se="http://schemas.microsoft.com/office/word/2015/wordml/symex" xmlns:wpg="http://schemas.microsoft.com/office/word/2010/wordprocessingGroup" xmlns:wpi="http://schemas.microsoft.com/office/word/2010/wordprocessingInk" xmlns:wne="http://schemas.microsoft.com/office/word/2006/wordml" xmlns:wps="http://schemas.microsoft.com/office/word/2010/wordprocessingShape" mc:Ignorable="w14 w15 w16se w16cid w16 w16cex w16sdtdh w16sdtfl w16du wp14">
   <w:body>
     <w:p>
       <w:pPr>
@@ -4442,6 +4442,1378 @@
     </w:p>
     <w:p>
       <w:pPr>
+        <w:ind w:firstLine="708"/>
+        <w:rPr>
+          <w:rFonts w:ascii="Times New Roman" w:hAnsi="Times New Roman" w:cs="Times New Roman"/>
+          <w:sz w:val="28"/>
+          <w:szCs w:val="28"/>
+          <w:lang/>
+        </w:rPr>
+      </w:pPr>
+      <w:r>
+        <w:rPr>
+          <w:rFonts w:ascii="Times New Roman" w:hAnsi="Times New Roman" w:cs="Times New Roman"/>
+          <w:sz w:val="28"/>
+          <w:szCs w:val="28"/>
+          <w:lang/>
+        </w:rPr>
+        <w:t>Cron jobs are recorded and managed in a special file known as a crontab. Each user profile on the system can have their own crontab where they can schedule jobs, which is stored under /var/spool/cron/crontabs/.</w:t>
+      </w:r>
+    </w:p>
+    <w:p>
+      <w:pPr>
+        <w:ind w:firstLine="708"/>
+        <w:rPr>
+          <w:rFonts w:ascii="Times New Roman" w:hAnsi="Times New Roman" w:cs="Times New Roman"/>
+          <w:sz w:val="28"/>
+          <w:szCs w:val="28"/>
+          <w:lang/>
+        </w:rPr>
+      </w:pPr>
+      <w:r>
+        <w:rPr>
+          <w:rFonts w:ascii="Times New Roman" w:hAnsi="Times New Roman" w:cs="Times New Roman"/>
+          <w:sz w:val="28"/>
+          <w:szCs w:val="28"/>
+          <w:lang/>
+        </w:rPr>
+        <w:t>To schedule a job, open up your crontab for editing and add a task written in the form of a </w:t>
+      </w:r>
+      <w:r>
+        <w:rPr>
+          <w:rFonts w:ascii="Times New Roman" w:hAnsi="Times New Roman" w:cs="Times New Roman"/>
+          <w:i/>
+          <w:iCs/>
+          <w:sz w:val="28"/>
+          <w:szCs w:val="28"/>
+          <w:lang/>
+        </w:rPr>
+        <w:t>cron expression</w:t>
+      </w:r>
+      <w:r>
+        <w:rPr>
+          <w:rFonts w:ascii="Times New Roman" w:hAnsi="Times New Roman" w:cs="Times New Roman"/>
+          <w:sz w:val="28"/>
+          <w:szCs w:val="28"/>
+          <w:lang/>
+        </w:rPr>
+        <w:t>. The syntax for cron expressions can be broken down into two elements: the schedule and the command to run.</w:t>
+      </w:r>
+    </w:p>
+    <w:p>
+      <w:pPr>
+        <w:ind w:firstLine="708"/>
+        <w:rPr>
+          <w:rFonts w:ascii="Times New Roman" w:hAnsi="Times New Roman" w:cs="Times New Roman"/>
+          <w:sz w:val="28"/>
+          <w:szCs w:val="28"/>
+          <w:lang/>
+        </w:rPr>
+      </w:pPr>
+      <w:r>
+        <w:rPr>
+          <w:rFonts w:ascii="Times New Roman" w:hAnsi="Times New Roman" w:cs="Times New Roman"/>
+          <w:sz w:val="28"/>
+          <w:szCs w:val="28"/>
+          <w:lang/>
+        </w:rPr>
+        <w:t>The command can be virtually any command you would normally run on the command line. The schedule component of the syntax is broken down into 5 different fields, which are written in the following order:</w:t>
+      </w:r>
+    </w:p>
+    <w:tbl>
+      <w:tblPr>
+        <w:tblStyle w:val="a5"/>
+        <w:tblW w:w="0" w:type="auto"/>
+        <w:tblLook w:val="04A0" w:firstRow="1" w:lastRow="0" w:firstColumn="1" w:lastColumn="0" w:noHBand="0" w:noVBand="1"/>
+      </w:tblPr>
+      <w:tblGrid>
+        <w:gridCol w:w="4814"/>
+        <w:gridCol w:w="4815"/>
+      </w:tblGrid>
+      <w:tr>
+        <w:tc>
+          <w:tcPr>
+            <w:tcW w:w="4814" w:type="dxa"/>
+          </w:tcPr>
+          <w:p>
+            <w:pPr>
+              <w:jc w:val="center"/>
+              <w:rPr>
+                <w:rFonts w:ascii="Times New Roman" w:hAnsi="Times New Roman" w:cs="Times New Roman"/>
+                <w:sz w:val="28"/>
+                <w:szCs w:val="28"/>
+                <w:lang w:val="ru-RU"/>
+              </w:rPr>
+            </w:pPr>
+            <w:proofErr w:type="spellStart"/>
+            <w:r>
+              <w:rPr>
+                <w:rFonts w:ascii="Times New Roman" w:hAnsi="Times New Roman" w:cs="Times New Roman"/>
+                <w:b/>
+                <w:bCs/>
+                <w:sz w:val="28"/>
+                <w:szCs w:val="28"/>
+              </w:rPr>
+              <w:t>Field</w:t>
+            </w:r>
+            <w:proofErr w:type="spellEnd"/>
+          </w:p>
+        </w:tc>
+        <w:tc>
+          <w:tcPr>
+            <w:tcW w:w="4815" w:type="dxa"/>
+          </w:tcPr>
+          <w:p>
+            <w:pPr>
+              <w:jc w:val="center"/>
+              <w:rPr>
+                <w:rFonts w:ascii="Times New Roman" w:hAnsi="Times New Roman" w:cs="Times New Roman"/>
+                <w:b/>
+                <w:bCs/>
+                <w:sz w:val="28"/>
+                <w:szCs w:val="28"/>
+                <w:lang w:val="ru-RU"/>
+              </w:rPr>
+            </w:pPr>
+            <w:proofErr w:type="spellStart"/>
+            <w:r>
+              <w:rPr>
+                <w:rFonts w:ascii="Times New Roman" w:hAnsi="Times New Roman" w:cs="Times New Roman"/>
+                <w:b/>
+                <w:bCs/>
+                <w:sz w:val="28"/>
+                <w:szCs w:val="28"/>
+                <w:lang w:val="ru-RU"/>
+              </w:rPr>
+              <w:t>Allowed</w:t>
+            </w:r>
+            <w:proofErr w:type="spellEnd"/>
+            <w:r>
+              <w:rPr>
+                <w:rFonts w:ascii="Times New Roman" w:hAnsi="Times New Roman" w:cs="Times New Roman"/>
+                <w:b/>
+                <w:bCs/>
+                <w:sz w:val="28"/>
+                <w:szCs w:val="28"/>
+                <w:lang w:val="ru-RU"/>
+              </w:rPr>
+              <w:t xml:space="preserve"> Values</w:t>
+            </w:r>
+          </w:p>
+        </w:tc>
+      </w:tr>
+      <w:tr>
+        <w:tc>
+          <w:tcPr>
+            <w:tcW w:w="4814" w:type="dxa"/>
+          </w:tcPr>
+          <w:p>
+            <w:pPr>
+              <w:rPr>
+                <w:rFonts w:ascii="Times New Roman" w:hAnsi="Times New Roman" w:cs="Times New Roman"/>
+                <w:sz w:val="28"/>
+                <w:szCs w:val="28"/>
+                <w:lang w:val="ru-RU"/>
+              </w:rPr>
+            </w:pPr>
+            <w:proofErr w:type="spellStart"/>
+            <w:r>
+              <w:rPr>
+                <w:rFonts w:ascii="Times New Roman" w:hAnsi="Times New Roman" w:cs="Times New Roman"/>
+                <w:sz w:val="28"/>
+                <w:szCs w:val="28"/>
+              </w:rPr>
+              <w:t>minute</w:t>
+            </w:r>
+            <w:proofErr w:type="spellEnd"/>
+          </w:p>
+        </w:tc>
+        <w:tc>
+          <w:tcPr>
+            <w:tcW w:w="4815" w:type="dxa"/>
+          </w:tcPr>
+          <w:p>
+            <w:pPr>
+              <w:rPr>
+                <w:rFonts w:ascii="Times New Roman" w:hAnsi="Times New Roman" w:cs="Times New Roman"/>
+                <w:i/>
+                <w:iCs/>
+                <w:sz w:val="28"/>
+                <w:szCs w:val="28"/>
+                <w:lang w:val="ru-RU"/>
+              </w:rPr>
+            </w:pPr>
+            <w:r>
+              <w:rPr>
+                <w:rFonts w:ascii="Times New Roman" w:hAnsi="Times New Roman" w:cs="Times New Roman"/>
+                <w:i/>
+                <w:iCs/>
+                <w:sz w:val="28"/>
+                <w:szCs w:val="28"/>
+                <w:lang w:val="ru-RU"/>
+              </w:rPr>
+              <w:t>0-59</w:t>
+            </w:r>
+          </w:p>
+        </w:tc>
+      </w:tr>
+      <w:tr>
+        <w:tc>
+          <w:tcPr>
+            <w:tcW w:w="4814" w:type="dxa"/>
+          </w:tcPr>
+          <w:p>
+            <w:pPr>
+              <w:rPr>
+                <w:rFonts w:ascii="Times New Roman" w:hAnsi="Times New Roman" w:cs="Times New Roman"/>
+                <w:sz w:val="28"/>
+                <w:szCs w:val="28"/>
+                <w:lang w:val="ru-RU"/>
+              </w:rPr>
+            </w:pPr>
+            <w:proofErr w:type="spellStart"/>
+            <w:r>
+              <w:rPr>
+                <w:rFonts w:ascii="Times New Roman" w:hAnsi="Times New Roman" w:cs="Times New Roman"/>
+                <w:sz w:val="28"/>
+                <w:szCs w:val="28"/>
+              </w:rPr>
+              <w:t>hour</w:t>
+            </w:r>
+            <w:proofErr w:type="spellEnd"/>
+          </w:p>
+        </w:tc>
+        <w:tc>
+          <w:tcPr>
+            <w:tcW w:w="4815" w:type="dxa"/>
+          </w:tcPr>
+          <w:p>
+            <w:pPr>
+              <w:rPr>
+                <w:rFonts w:ascii="Times New Roman" w:hAnsi="Times New Roman" w:cs="Times New Roman"/>
+                <w:i/>
+                <w:iCs/>
+                <w:sz w:val="28"/>
+                <w:szCs w:val="28"/>
+                <w:lang w:val="ru-RU"/>
+              </w:rPr>
+            </w:pPr>
+            <w:r>
+              <w:rPr>
+                <w:rFonts w:ascii="Times New Roman" w:hAnsi="Times New Roman" w:cs="Times New Roman"/>
+                <w:i/>
+                <w:iCs/>
+                <w:sz w:val="28"/>
+                <w:szCs w:val="28"/>
+                <w:lang w:val="ru-RU"/>
+              </w:rPr>
+              <w:t>0-23</w:t>
+            </w:r>
+          </w:p>
+        </w:tc>
+      </w:tr>
+      <w:tr>
+        <w:tc>
+          <w:tcPr>
+            <w:tcW w:w="4814" w:type="dxa"/>
+          </w:tcPr>
+          <w:p>
+            <w:pPr>
+              <w:rPr>
+                <w:rFonts w:ascii="Times New Roman" w:hAnsi="Times New Roman" w:cs="Times New Roman"/>
+                <w:sz w:val="28"/>
+                <w:szCs w:val="28"/>
+                <w:lang w:val="ru-RU"/>
+              </w:rPr>
+            </w:pPr>
+            <w:r>
+              <w:rPr>
+                <w:rFonts w:ascii="Times New Roman" w:hAnsi="Times New Roman" w:cs="Times New Roman"/>
+                <w:sz w:val="28"/>
+                <w:szCs w:val="28"/>
+                <w:lang w:val="ru-RU"/>
+              </w:rPr>
+              <w:t xml:space="preserve">Day </w:t>
+            </w:r>
+            <w:proofErr w:type="spellStart"/>
+            <w:r>
+              <w:rPr>
+                <w:rFonts w:ascii="Times New Roman" w:hAnsi="Times New Roman" w:cs="Times New Roman"/>
+                <w:sz w:val="28"/>
+                <w:szCs w:val="28"/>
+                <w:lang w:val="ru-RU"/>
+              </w:rPr>
+              <w:t>of</w:t>
+            </w:r>
+            <w:proofErr w:type="spellEnd"/>
+            <w:r>
+              <w:rPr>
+                <w:rFonts w:ascii="Times New Roman" w:hAnsi="Times New Roman" w:cs="Times New Roman"/>
+                <w:sz w:val="28"/>
+                <w:szCs w:val="28"/>
+                <w:lang w:val="ru-RU"/>
+              </w:rPr>
+              <w:t xml:space="preserve"> </w:t>
+            </w:r>
+            <w:proofErr w:type="spellStart"/>
+            <w:r>
+              <w:rPr>
+                <w:rFonts w:ascii="Times New Roman" w:hAnsi="Times New Roman" w:cs="Times New Roman"/>
+                <w:sz w:val="28"/>
+                <w:szCs w:val="28"/>
+                <w:lang w:val="ru-RU"/>
+              </w:rPr>
+              <w:t>the</w:t>
+            </w:r>
+            <w:proofErr w:type="spellEnd"/>
+            <w:r>
+              <w:rPr>
+                <w:rFonts w:ascii="Times New Roman" w:hAnsi="Times New Roman" w:cs="Times New Roman"/>
+                <w:sz w:val="28"/>
+                <w:szCs w:val="28"/>
+                <w:lang w:val="ru-RU"/>
+              </w:rPr>
+              <w:t xml:space="preserve"> </w:t>
+            </w:r>
+            <w:proofErr w:type="spellStart"/>
+            <w:r>
+              <w:rPr>
+                <w:rFonts w:ascii="Times New Roman" w:hAnsi="Times New Roman" w:cs="Times New Roman"/>
+                <w:sz w:val="28"/>
+                <w:szCs w:val="28"/>
+                <w:lang w:val="ru-RU"/>
+              </w:rPr>
+              <w:t>month</w:t>
+            </w:r>
+            <w:proofErr w:type="spellEnd"/>
+            <w:r>
+              <w:rPr>
+                <w:rFonts w:ascii="Times New Roman" w:hAnsi="Times New Roman" w:cs="Times New Roman"/>
+                <w:sz w:val="28"/>
+                <w:szCs w:val="28"/>
+                <w:lang w:val="ru-RU"/>
+              </w:rPr>
+              <w:tab/>
+            </w:r>
+          </w:p>
+        </w:tc>
+        <w:tc>
+          <w:tcPr>
+            <w:tcW w:w="4815" w:type="dxa"/>
+          </w:tcPr>
+          <w:p>
+            <w:pPr>
+              <w:rPr>
+                <w:rFonts w:ascii="Times New Roman" w:hAnsi="Times New Roman" w:cs="Times New Roman"/>
+                <w:i/>
+                <w:iCs/>
+                <w:sz w:val="28"/>
+                <w:szCs w:val="28"/>
+                <w:lang w:val="ru-RU"/>
+              </w:rPr>
+            </w:pPr>
+            <w:r>
+              <w:rPr>
+                <w:rFonts w:ascii="Times New Roman" w:hAnsi="Times New Roman" w:cs="Times New Roman"/>
+                <w:i/>
+                <w:iCs/>
+                <w:sz w:val="28"/>
+                <w:szCs w:val="28"/>
+                <w:lang w:val="ru-RU"/>
+              </w:rPr>
+              <w:t>1-31</w:t>
+            </w:r>
+          </w:p>
+        </w:tc>
+      </w:tr>
+      <w:tr>
+        <w:tc>
+          <w:tcPr>
+            <w:tcW w:w="4814" w:type="dxa"/>
+          </w:tcPr>
+          <w:p>
+            <w:pPr>
+              <w:rPr>
+                <w:rFonts w:ascii="Times New Roman" w:hAnsi="Times New Roman" w:cs="Times New Roman"/>
+                <w:sz w:val="28"/>
+                <w:szCs w:val="28"/>
+                <w:lang w:val="ru-RU"/>
+              </w:rPr>
+            </w:pPr>
+            <w:proofErr w:type="spellStart"/>
+            <w:r>
+              <w:rPr>
+                <w:rFonts w:ascii="Times New Roman" w:hAnsi="Times New Roman" w:cs="Times New Roman"/>
+                <w:sz w:val="28"/>
+                <w:szCs w:val="28"/>
+                <w:lang w:val="ru-RU"/>
+              </w:rPr>
+              <w:t>month</w:t>
+            </w:r>
+            <w:proofErr w:type="spellEnd"/>
+          </w:p>
+        </w:tc>
+        <w:tc>
+          <w:tcPr>
+            <w:tcW w:w="4815" w:type="dxa"/>
+          </w:tcPr>
+          <w:p>
+            <w:pPr>
+              <w:rPr>
+                <w:rFonts w:ascii="Times New Roman" w:hAnsi="Times New Roman" w:cs="Times New Roman"/>
+                <w:i/>
+                <w:iCs/>
+                <w:sz w:val="28"/>
+                <w:szCs w:val="28"/>
+                <w:lang w:val="ru-RU"/>
+              </w:rPr>
+            </w:pPr>
+            <w:r>
+              <w:rPr>
+                <w:rFonts w:ascii="Times New Roman" w:hAnsi="Times New Roman" w:cs="Times New Roman"/>
+                <w:i/>
+                <w:iCs/>
+                <w:sz w:val="28"/>
+                <w:szCs w:val="28"/>
+                <w:lang w:val="ru-RU"/>
+              </w:rPr>
+              <w:t xml:space="preserve">1-12 </w:t>
+            </w:r>
+            <w:proofErr w:type="spellStart"/>
+            <w:r>
+              <w:rPr>
+                <w:rFonts w:ascii="Times New Roman" w:hAnsi="Times New Roman" w:cs="Times New Roman"/>
+                <w:i/>
+                <w:iCs/>
+                <w:sz w:val="28"/>
+                <w:szCs w:val="28"/>
+                <w:lang w:val="ru-RU"/>
+              </w:rPr>
+              <w:t>or</w:t>
+            </w:r>
+            <w:proofErr w:type="spellEnd"/>
+            <w:r>
+              <w:rPr>
+                <w:rFonts w:ascii="Times New Roman" w:hAnsi="Times New Roman" w:cs="Times New Roman"/>
+                <w:i/>
+                <w:iCs/>
+                <w:sz w:val="28"/>
+                <w:szCs w:val="28"/>
+                <w:lang w:val="ru-RU"/>
+              </w:rPr>
+              <w:t xml:space="preserve"> JAN-DEC</w:t>
+            </w:r>
+          </w:p>
+        </w:tc>
+      </w:tr>
+      <w:tr>
+        <w:tc>
+          <w:tcPr>
+            <w:tcW w:w="4814" w:type="dxa"/>
+          </w:tcPr>
+          <w:p>
+            <w:pPr>
+              <w:rPr>
+                <w:rFonts w:ascii="Times New Roman" w:hAnsi="Times New Roman" w:cs="Times New Roman"/>
+                <w:sz w:val="28"/>
+                <w:szCs w:val="28"/>
+                <w:lang w:val="ru-RU"/>
+              </w:rPr>
+            </w:pPr>
+            <w:r>
+              <w:rPr>
+                <w:rFonts w:ascii="Times New Roman" w:hAnsi="Times New Roman" w:cs="Times New Roman"/>
+                <w:sz w:val="28"/>
+                <w:szCs w:val="28"/>
+                <w:lang w:val="ru-RU"/>
+              </w:rPr>
+              <w:t xml:space="preserve">Day </w:t>
+            </w:r>
+            <w:proofErr w:type="spellStart"/>
+            <w:r>
+              <w:rPr>
+                <w:rFonts w:ascii="Times New Roman" w:hAnsi="Times New Roman" w:cs="Times New Roman"/>
+                <w:sz w:val="28"/>
+                <w:szCs w:val="28"/>
+                <w:lang w:val="ru-RU"/>
+              </w:rPr>
+              <w:t>of</w:t>
+            </w:r>
+            <w:proofErr w:type="spellEnd"/>
+            <w:r>
+              <w:rPr>
+                <w:rFonts w:ascii="Times New Roman" w:hAnsi="Times New Roman" w:cs="Times New Roman"/>
+                <w:sz w:val="28"/>
+                <w:szCs w:val="28"/>
+                <w:lang w:val="ru-RU"/>
+              </w:rPr>
+              <w:t xml:space="preserve"> </w:t>
+            </w:r>
+            <w:proofErr w:type="spellStart"/>
+            <w:r>
+              <w:rPr>
+                <w:rFonts w:ascii="Times New Roman" w:hAnsi="Times New Roman" w:cs="Times New Roman"/>
+                <w:sz w:val="28"/>
+                <w:szCs w:val="28"/>
+                <w:lang w:val="ru-RU"/>
+              </w:rPr>
+              <w:t>the</w:t>
+            </w:r>
+            <w:proofErr w:type="spellEnd"/>
+            <w:r>
+              <w:rPr>
+                <w:rFonts w:ascii="Times New Roman" w:hAnsi="Times New Roman" w:cs="Times New Roman"/>
+                <w:sz w:val="28"/>
+                <w:szCs w:val="28"/>
+                <w:lang w:val="ru-RU"/>
+              </w:rPr>
+              <w:t xml:space="preserve"> </w:t>
+            </w:r>
+            <w:proofErr w:type="spellStart"/>
+            <w:r>
+              <w:rPr>
+                <w:rFonts w:ascii="Times New Roman" w:hAnsi="Times New Roman" w:cs="Times New Roman"/>
+                <w:sz w:val="28"/>
+                <w:szCs w:val="28"/>
+                <w:lang w:val="ru-RU"/>
+              </w:rPr>
+              <w:t>week</w:t>
+            </w:r>
+            <w:proofErr w:type="spellEnd"/>
+            <w:r>
+              <w:rPr>
+                <w:rFonts w:ascii="Times New Roman" w:hAnsi="Times New Roman" w:cs="Times New Roman"/>
+                <w:sz w:val="28"/>
+                <w:szCs w:val="28"/>
+                <w:lang w:val="ru-RU"/>
+              </w:rPr>
+              <w:tab/>
+            </w:r>
+          </w:p>
+        </w:tc>
+        <w:tc>
+          <w:tcPr>
+            <w:tcW w:w="4815" w:type="dxa"/>
+          </w:tcPr>
+          <w:p>
+            <w:pPr>
+              <w:rPr>
+                <w:rFonts w:ascii="Times New Roman" w:hAnsi="Times New Roman" w:cs="Times New Roman"/>
+                <w:i/>
+                <w:iCs/>
+                <w:sz w:val="28"/>
+                <w:szCs w:val="28"/>
+                <w:lang w:val="ru-RU"/>
+              </w:rPr>
+            </w:pPr>
+            <w:r>
+              <w:rPr>
+                <w:rFonts w:ascii="Times New Roman" w:hAnsi="Times New Roman" w:cs="Times New Roman"/>
+                <w:i/>
+                <w:iCs/>
+                <w:sz w:val="28"/>
+                <w:szCs w:val="28"/>
+                <w:lang w:val="ru-RU"/>
+              </w:rPr>
+              <w:t xml:space="preserve">0-6 </w:t>
+            </w:r>
+            <w:proofErr w:type="spellStart"/>
+            <w:r>
+              <w:rPr>
+                <w:rFonts w:ascii="Times New Roman" w:hAnsi="Times New Roman" w:cs="Times New Roman"/>
+                <w:i/>
+                <w:iCs/>
+                <w:sz w:val="28"/>
+                <w:szCs w:val="28"/>
+                <w:lang w:val="ru-RU"/>
+              </w:rPr>
+              <w:t>or</w:t>
+            </w:r>
+            <w:proofErr w:type="spellEnd"/>
+            <w:r>
+              <w:rPr>
+                <w:rFonts w:ascii="Times New Roman" w:hAnsi="Times New Roman" w:cs="Times New Roman"/>
+                <w:i/>
+                <w:iCs/>
+                <w:sz w:val="28"/>
+                <w:szCs w:val="28"/>
+                <w:lang w:val="ru-RU"/>
+              </w:rPr>
+              <w:t xml:space="preserve"> SUN-SAT</w:t>
+            </w:r>
+          </w:p>
+        </w:tc>
+      </w:tr>
+    </w:tbl>
+    <w:p>
+      <w:pPr>
+        <w:rPr>
+          <w:rFonts w:ascii="Times New Roman" w:hAnsi="Times New Roman" w:cs="Times New Roman"/>
+          <w:sz w:val="28"/>
+          <w:szCs w:val="28"/>
+          <w:lang w:val="en-US"/>
+        </w:rPr>
+      </w:pPr>
+      <w:r>
+        <w:rPr>
+          <w:rFonts w:ascii="Times New Roman" w:hAnsi="Times New Roman" w:cs="Times New Roman"/>
+          <w:sz w:val="28"/>
+          <w:szCs w:val="28"/>
+          <w:lang w:val="en-US"/>
+        </w:rPr>
+        <w:tab/>
+      </w:r>
+    </w:p>
+    <w:p>
+      <w:pPr>
+        <w:ind w:firstLine="708"/>
+        <w:rPr>
+          <w:rFonts w:ascii="Times New Roman" w:hAnsi="Times New Roman" w:cs="Times New Roman"/>
+          <w:sz w:val="28"/>
+          <w:szCs w:val="28"/>
+          <w:lang w:val="en-US"/>
+        </w:rPr>
+      </w:pPr>
+      <w:proofErr w:type="spellStart"/>
+      <w:r>
+        <w:rPr>
+          <w:rFonts w:ascii="Times New Roman" w:hAnsi="Times New Roman" w:cs="Times New Roman"/>
+          <w:sz w:val="28"/>
+          <w:szCs w:val="28"/>
+        </w:rPr>
+        <w:t>Here’s</w:t>
+      </w:r>
+      <w:proofErr w:type="spellEnd"/>
+      <w:r>
+        <w:rPr>
+          <w:rFonts w:ascii="Times New Roman" w:hAnsi="Times New Roman" w:cs="Times New Roman"/>
+          <w:sz w:val="28"/>
+          <w:szCs w:val="28"/>
+        </w:rPr>
+        <w:t xml:space="preserve"> a </w:t>
+      </w:r>
+      <w:proofErr w:type="spellStart"/>
+      <w:r>
+        <w:rPr>
+          <w:rFonts w:ascii="Times New Roman" w:hAnsi="Times New Roman" w:cs="Times New Roman"/>
+          <w:sz w:val="28"/>
+          <w:szCs w:val="28"/>
+        </w:rPr>
+        <w:t>functional</w:t>
+      </w:r>
+      <w:proofErr w:type="spellEnd"/>
+      <w:r>
+        <w:rPr>
+          <w:rFonts w:ascii="Times New Roman" w:hAnsi="Times New Roman" w:cs="Times New Roman"/>
+          <w:sz w:val="28"/>
+          <w:szCs w:val="28"/>
+        </w:rPr>
+        <w:t xml:space="preserve"> </w:t>
+      </w:r>
+      <w:proofErr w:type="spellStart"/>
+      <w:r>
+        <w:rPr>
+          <w:rFonts w:ascii="Times New Roman" w:hAnsi="Times New Roman" w:cs="Times New Roman"/>
+          <w:sz w:val="28"/>
+          <w:szCs w:val="28"/>
+        </w:rPr>
+        <w:t>example</w:t>
+      </w:r>
+      <w:proofErr w:type="spellEnd"/>
+      <w:r>
+        <w:rPr>
+          <w:rFonts w:ascii="Times New Roman" w:hAnsi="Times New Roman" w:cs="Times New Roman"/>
+          <w:sz w:val="28"/>
+          <w:szCs w:val="28"/>
+        </w:rPr>
+        <w:t xml:space="preserve"> </w:t>
+      </w:r>
+      <w:proofErr w:type="spellStart"/>
+      <w:r>
+        <w:rPr>
+          <w:rFonts w:ascii="Times New Roman" w:hAnsi="Times New Roman" w:cs="Times New Roman"/>
+          <w:sz w:val="28"/>
+          <w:szCs w:val="28"/>
+        </w:rPr>
+        <w:t>of</w:t>
+      </w:r>
+      <w:proofErr w:type="spellEnd"/>
+      <w:r>
+        <w:rPr>
+          <w:rFonts w:ascii="Times New Roman" w:hAnsi="Times New Roman" w:cs="Times New Roman"/>
+          <w:sz w:val="28"/>
+          <w:szCs w:val="28"/>
+        </w:rPr>
+        <w:t xml:space="preserve"> a </w:t>
+      </w:r>
+      <w:proofErr w:type="spellStart"/>
+      <w:r>
+        <w:rPr>
+          <w:rFonts w:ascii="Times New Roman" w:hAnsi="Times New Roman" w:cs="Times New Roman"/>
+          <w:sz w:val="28"/>
+          <w:szCs w:val="28"/>
+        </w:rPr>
+        <w:t>cron</w:t>
+      </w:r>
+      <w:proofErr w:type="spellEnd"/>
+      <w:r>
+        <w:rPr>
+          <w:rFonts w:ascii="Times New Roman" w:hAnsi="Times New Roman" w:cs="Times New Roman"/>
+          <w:sz w:val="28"/>
+          <w:szCs w:val="28"/>
+        </w:rPr>
+        <w:t xml:space="preserve"> </w:t>
+      </w:r>
+      <w:proofErr w:type="spellStart"/>
+      <w:r>
+        <w:rPr>
+          <w:rFonts w:ascii="Times New Roman" w:hAnsi="Times New Roman" w:cs="Times New Roman"/>
+          <w:sz w:val="28"/>
+          <w:szCs w:val="28"/>
+        </w:rPr>
+        <w:t>expression</w:t>
+      </w:r>
+      <w:proofErr w:type="spellEnd"/>
+      <w:r>
+        <w:rPr>
+          <w:rFonts w:ascii="Times New Roman" w:hAnsi="Times New Roman" w:cs="Times New Roman"/>
+          <w:sz w:val="28"/>
+          <w:szCs w:val="28"/>
+        </w:rPr>
+        <w:t xml:space="preserve">. </w:t>
+      </w:r>
+      <w:proofErr w:type="spellStart"/>
+      <w:r>
+        <w:rPr>
+          <w:rFonts w:ascii="Times New Roman" w:hAnsi="Times New Roman" w:cs="Times New Roman"/>
+          <w:sz w:val="28"/>
+          <w:szCs w:val="28"/>
+        </w:rPr>
+        <w:t>This</w:t>
+      </w:r>
+      <w:proofErr w:type="spellEnd"/>
+      <w:r>
+        <w:rPr>
+          <w:rFonts w:ascii="Times New Roman" w:hAnsi="Times New Roman" w:cs="Times New Roman"/>
+          <w:sz w:val="28"/>
+          <w:szCs w:val="28"/>
+        </w:rPr>
+        <w:t xml:space="preserve"> </w:t>
+      </w:r>
+      <w:proofErr w:type="spellStart"/>
+      <w:r>
+        <w:rPr>
+          <w:rFonts w:ascii="Times New Roman" w:hAnsi="Times New Roman" w:cs="Times New Roman"/>
+          <w:sz w:val="28"/>
+          <w:szCs w:val="28"/>
+        </w:rPr>
+        <w:t>expression</w:t>
+      </w:r>
+      <w:proofErr w:type="spellEnd"/>
+      <w:r>
+        <w:rPr>
+          <w:rFonts w:ascii="Times New Roman" w:hAnsi="Times New Roman" w:cs="Times New Roman"/>
+          <w:sz w:val="28"/>
+          <w:szCs w:val="28"/>
+        </w:rPr>
+        <w:t xml:space="preserve"> </w:t>
+      </w:r>
+      <w:proofErr w:type="spellStart"/>
+      <w:r>
+        <w:rPr>
+          <w:rFonts w:ascii="Times New Roman" w:hAnsi="Times New Roman" w:cs="Times New Roman"/>
+          <w:sz w:val="28"/>
+          <w:szCs w:val="28"/>
+        </w:rPr>
+        <w:t>runs</w:t>
+      </w:r>
+      <w:proofErr w:type="spellEnd"/>
+      <w:r>
+        <w:rPr>
+          <w:rFonts w:ascii="Times New Roman" w:hAnsi="Times New Roman" w:cs="Times New Roman"/>
+          <w:sz w:val="28"/>
+          <w:szCs w:val="28"/>
+        </w:rPr>
+        <w:t xml:space="preserve"> </w:t>
+      </w:r>
+      <w:proofErr w:type="spellStart"/>
+      <w:r>
+        <w:rPr>
+          <w:rFonts w:ascii="Times New Roman" w:hAnsi="Times New Roman" w:cs="Times New Roman"/>
+          <w:sz w:val="28"/>
+          <w:szCs w:val="28"/>
+        </w:rPr>
+        <w:t>the</w:t>
+      </w:r>
+      <w:proofErr w:type="spellEnd"/>
+      <w:r>
+        <w:rPr>
+          <w:rFonts w:ascii="Times New Roman" w:hAnsi="Times New Roman" w:cs="Times New Roman"/>
+          <w:sz w:val="28"/>
+          <w:szCs w:val="28"/>
+        </w:rPr>
+        <w:t xml:space="preserve"> </w:t>
+      </w:r>
+      <w:proofErr w:type="spellStart"/>
+      <w:r>
+        <w:rPr>
+          <w:rFonts w:ascii="Times New Roman" w:hAnsi="Times New Roman" w:cs="Times New Roman"/>
+          <w:sz w:val="28"/>
+          <w:szCs w:val="28"/>
+        </w:rPr>
+        <w:t>command</w:t>
+      </w:r>
+      <w:proofErr w:type="spellEnd"/>
+      <w:r>
+        <w:rPr>
+          <w:rFonts w:ascii="Times New Roman" w:hAnsi="Times New Roman" w:cs="Times New Roman"/>
+          <w:sz w:val="28"/>
+          <w:szCs w:val="28"/>
+        </w:rPr>
+        <w:t> </w:t>
+      </w:r>
+      <w:proofErr w:type="spellStart"/>
+      <w:r>
+        <w:rPr>
+          <w:rFonts w:ascii="Times New Roman" w:hAnsi="Times New Roman" w:cs="Times New Roman"/>
+          <w:sz w:val="28"/>
+          <w:szCs w:val="28"/>
+        </w:rPr>
+        <w:t>curl</w:t>
+      </w:r>
+      <w:proofErr w:type="spellEnd"/>
+      <w:r>
+        <w:rPr>
+          <w:rFonts w:ascii="Times New Roman" w:hAnsi="Times New Roman" w:cs="Times New Roman"/>
+          <w:sz w:val="28"/>
+          <w:szCs w:val="28"/>
+        </w:rPr>
+        <w:t xml:space="preserve"> http://www.google.com every </w:t>
+      </w:r>
+      <w:proofErr w:type="spellStart"/>
+      <w:r>
+        <w:rPr>
+          <w:rFonts w:ascii="Times New Roman" w:hAnsi="Times New Roman" w:cs="Times New Roman"/>
+          <w:sz w:val="28"/>
+          <w:szCs w:val="28"/>
+        </w:rPr>
+        <w:t>Tuesday</w:t>
+      </w:r>
+      <w:proofErr w:type="spellEnd"/>
+      <w:r>
+        <w:rPr>
+          <w:rFonts w:ascii="Times New Roman" w:hAnsi="Times New Roman" w:cs="Times New Roman"/>
+          <w:sz w:val="28"/>
+          <w:szCs w:val="28"/>
+        </w:rPr>
+        <w:t xml:space="preserve"> </w:t>
+      </w:r>
+      <w:proofErr w:type="spellStart"/>
+      <w:r>
+        <w:rPr>
+          <w:rFonts w:ascii="Times New Roman" w:hAnsi="Times New Roman" w:cs="Times New Roman"/>
+          <w:sz w:val="28"/>
+          <w:szCs w:val="28"/>
+        </w:rPr>
+        <w:t>at</w:t>
+      </w:r>
+      <w:proofErr w:type="spellEnd"/>
+      <w:r>
+        <w:rPr>
+          <w:rFonts w:ascii="Times New Roman" w:hAnsi="Times New Roman" w:cs="Times New Roman"/>
+          <w:sz w:val="28"/>
+          <w:szCs w:val="28"/>
+        </w:rPr>
+        <w:t xml:space="preserve"> 5:30 PM:</w:t>
+      </w:r>
+    </w:p>
+    <w:p>
+      <w:pPr>
+        <w:ind w:firstLine="708"/>
+        <w:rPr>
+          <w:rFonts w:ascii="Times New Roman" w:hAnsi="Times New Roman" w:cs="Times New Roman"/>
+          <w:i/>
+          <w:iCs/>
+          <w:sz w:val="28"/>
+          <w:szCs w:val="28"/>
+          <w:lang/>
+        </w:rPr>
+      </w:pPr>
+      <w:r>
+        <w:rPr>
+          <w:rFonts w:ascii="Times New Roman" w:hAnsi="Times New Roman" w:cs="Times New Roman"/>
+          <w:i/>
+          <w:iCs/>
+          <w:sz w:val="28"/>
+          <w:szCs w:val="28"/>
+          <w:lang/>
+        </w:rPr>
+        <w:t>30 17 * * 2 curl http://www.google.com</w:t>
+      </w:r>
+    </w:p>
+    <w:p>
+      <w:pPr>
+        <w:rPr>
+          <w:rFonts w:ascii="Times New Roman" w:hAnsi="Times New Roman" w:cs="Times New Roman"/>
+          <w:sz w:val="28"/>
+          <w:szCs w:val="28"/>
+          <w:lang w:val="en-US"/>
+        </w:rPr>
+      </w:pPr>
+      <w:r>
+        <w:rPr>
+          <w:rFonts w:ascii="Times New Roman" w:hAnsi="Times New Roman" w:cs="Times New Roman"/>
+          <w:sz w:val="28"/>
+          <w:szCs w:val="28"/>
+          <w:lang w:val="en-US"/>
+        </w:rPr>
+        <w:tab/>
+      </w:r>
+      <w:r>
+        <w:rPr>
+          <w:rFonts w:ascii="Times New Roman" w:hAnsi="Times New Roman" w:cs="Times New Roman"/>
+          <w:sz w:val="28"/>
+          <w:szCs w:val="28"/>
+          <w:lang w:val="en-US"/>
+        </w:rPr>
+        <w:tab/>
+      </w:r>
+      <w:r>
+        <w:rPr>
+          <w:rFonts w:ascii="Times New Roman" w:hAnsi="Times New Roman" w:cs="Times New Roman"/>
+          <w:b/>
+          <w:bCs/>
+          <w:sz w:val="28"/>
+          <w:szCs w:val="28"/>
+          <w:lang w:val="en-US"/>
+        </w:rPr>
+        <w:t>T</w:t>
+      </w:r>
+      <w:r>
+        <w:rPr>
+          <w:rFonts w:ascii="Times New Roman" w:hAnsi="Times New Roman" w:cs="Times New Roman"/>
+          <w:b/>
+          <w:bCs/>
+          <w:sz w:val="28"/>
+          <w:szCs w:val="28"/>
+          <w:lang/>
+        </w:rPr>
+        <w:t>wo useful alternatives to Cron for Linux</w:t>
+      </w:r>
+    </w:p>
+    <w:p>
+      <w:pPr>
+        <w:rPr>
+          <w:rFonts w:ascii="Times New Roman" w:hAnsi="Times New Roman" w:cs="Times New Roman"/>
+          <w:b/>
+          <w:bCs/>
+          <w:sz w:val="28"/>
+          <w:szCs w:val="28"/>
+          <w:lang/>
+        </w:rPr>
+      </w:pPr>
+      <w:r>
+        <w:rPr>
+          <w:rFonts w:ascii="Times New Roman" w:hAnsi="Times New Roman" w:cs="Times New Roman"/>
+          <w:b/>
+          <w:bCs/>
+          <w:sz w:val="28"/>
+          <w:szCs w:val="28"/>
+          <w:lang/>
+        </w:rPr>
+        <w:t xml:space="preserve">1. </w:t>
+      </w:r>
+      <w:r>
+        <w:rPr>
+          <w:rFonts w:ascii="Times New Roman" w:hAnsi="Times New Roman" w:cs="Times New Roman"/>
+          <w:b/>
+          <w:bCs/>
+          <w:sz w:val="28"/>
+          <w:szCs w:val="28"/>
+          <w:lang w:val="en-US"/>
+        </w:rPr>
+        <w:t>A</w:t>
+      </w:r>
+      <w:r>
+        <w:rPr>
+          <w:rFonts w:ascii="Times New Roman" w:hAnsi="Times New Roman" w:cs="Times New Roman"/>
+          <w:b/>
+          <w:bCs/>
+          <w:sz w:val="28"/>
+          <w:szCs w:val="28"/>
+          <w:lang/>
+        </w:rPr>
+        <w:t>nacron</w:t>
+      </w:r>
+    </w:p>
+    <w:p>
+      <w:pPr>
+        <w:ind w:firstLine="708"/>
+        <w:rPr>
+          <w:rFonts w:ascii="Times New Roman" w:hAnsi="Times New Roman" w:cs="Times New Roman"/>
+          <w:sz w:val="28"/>
+          <w:szCs w:val="28"/>
+          <w:lang/>
+        </w:rPr>
+      </w:pPr>
+      <w:r>
+        <w:rPr>
+          <w:rFonts w:ascii="Times New Roman" w:hAnsi="Times New Roman" w:cs="Times New Roman"/>
+          <w:sz w:val="28"/>
+          <w:szCs w:val="28"/>
+          <w:lang/>
+        </w:rPr>
+        <w:lastRenderedPageBreak/>
+        <w:t>Anacron is a scheduler that periodically executes commands just like cron. The only difference is that it doesn't require your computer to always be running. You can schedule a task to run at any time. When your computer is off, the task will be executed the next time you turn your computer on.</w:t>
+      </w:r>
+    </w:p>
+    <w:p>
+      <w:pPr>
+        <w:ind w:firstLine="708"/>
+        <w:rPr>
+          <w:rFonts w:ascii="Times New Roman" w:hAnsi="Times New Roman" w:cs="Times New Roman"/>
+          <w:sz w:val="28"/>
+          <w:szCs w:val="28"/>
+          <w:lang/>
+        </w:rPr>
+      </w:pPr>
+      <w:r>
+        <w:rPr>
+          <w:rFonts w:ascii="Times New Roman" w:hAnsi="Times New Roman" w:cs="Times New Roman"/>
+          <w:sz w:val="28"/>
+          <w:szCs w:val="28"/>
+          <w:lang/>
+        </w:rPr>
+        <w:t>To get started, simply install the anacron application on your system. It is available in most package managers. Use the following command to install the application in Ubuntu:</w:t>
+      </w:r>
+    </w:p>
+    <w:p>
+      <w:pPr>
+        <w:rPr>
+          <w:rFonts w:ascii="Times New Roman" w:hAnsi="Times New Roman" w:cs="Times New Roman"/>
+          <w:sz w:val="28"/>
+          <w:szCs w:val="28"/>
+          <w:lang/>
+        </w:rPr>
+      </w:pPr>
+      <w:r>
+        <w:rPr>
+          <w:rFonts w:ascii="Times New Roman" w:hAnsi="Times New Roman" w:cs="Times New Roman"/>
+          <w:sz w:val="28"/>
+          <w:szCs w:val="28"/>
+          <w:lang/>
+        </w:rPr>
+        <w:t>sudo apt-get install anacron</w:t>
+      </w:r>
+    </w:p>
+    <w:p>
+      <w:pPr>
+        <w:ind w:firstLine="708"/>
+        <w:rPr>
+          <w:rFonts w:ascii="Times New Roman" w:hAnsi="Times New Roman" w:cs="Times New Roman"/>
+          <w:sz w:val="28"/>
+          <w:szCs w:val="28"/>
+          <w:lang/>
+        </w:rPr>
+      </w:pPr>
+      <w:r>
+        <w:rPr>
+          <w:rFonts w:ascii="Times New Roman" w:hAnsi="Times New Roman" w:cs="Times New Roman"/>
+          <w:sz w:val="28"/>
+          <w:szCs w:val="28"/>
+          <w:lang/>
+        </w:rPr>
+        <w:t>Anacron works in a similar way to cron. You can add your job to the /etc/anacrontab file.</w:t>
+      </w:r>
+    </w:p>
+    <w:p>
+      <w:pPr>
+        <w:rPr>
+          <w:rFonts w:ascii="Times New Roman" w:hAnsi="Times New Roman" w:cs="Times New Roman"/>
+          <w:sz w:val="28"/>
+          <w:szCs w:val="28"/>
+          <w:lang/>
+        </w:rPr>
+      </w:pPr>
+      <w:r>
+        <w:rPr>
+          <w:rFonts w:ascii="Times New Roman" w:hAnsi="Times New Roman" w:cs="Times New Roman"/>
+          <w:sz w:val="28"/>
+          <w:szCs w:val="28"/>
+          <w:lang/>
+        </w:rPr>
+        <w:t>The syntax for adding a job is as follows:</w:t>
+      </w:r>
+    </w:p>
+    <w:p>
+      <w:pPr>
+        <w:rPr>
+          <w:rFonts w:ascii="Times New Roman" w:hAnsi="Times New Roman" w:cs="Times New Roman"/>
+          <w:sz w:val="28"/>
+          <w:szCs w:val="28"/>
+          <w:lang/>
+        </w:rPr>
+      </w:pPr>
+      <w:r>
+        <w:rPr>
+          <w:rFonts w:ascii="Times New Roman" w:hAnsi="Times New Roman" w:cs="Times New Roman"/>
+          <w:sz w:val="28"/>
+          <w:szCs w:val="28"/>
+          <w:lang/>
+        </w:rPr>
+        <w:t>period delay-after-computer-start job-identifier command</w:t>
+      </w:r>
+    </w:p>
+    <w:p>
+      <w:pPr>
+        <w:rPr>
+          <w:rFonts w:ascii="Times New Roman" w:hAnsi="Times New Roman" w:cs="Times New Roman"/>
+          <w:sz w:val="28"/>
+          <w:szCs w:val="28"/>
+          <w:lang/>
+        </w:rPr>
+      </w:pPr>
+      <w:r>
+        <w:rPr>
+          <w:rFonts w:ascii="Times New Roman" w:hAnsi="Times New Roman" w:cs="Times New Roman"/>
+          <w:sz w:val="28"/>
+          <w:szCs w:val="28"/>
+          <w:lang/>
+        </w:rPr>
+        <w:t>period delay-after-computer-start job-identifier command</w:t>
+      </w:r>
+    </w:p>
+    <w:p>
+      <w:pPr>
+        <w:ind w:firstLine="708"/>
+        <w:rPr>
+          <w:rFonts w:ascii="Times New Roman" w:hAnsi="Times New Roman" w:cs="Times New Roman"/>
+          <w:sz w:val="28"/>
+          <w:szCs w:val="28"/>
+          <w:lang/>
+        </w:rPr>
+      </w:pPr>
+      <w:r>
+        <w:rPr>
+          <w:rFonts w:ascii="Times New Roman" w:hAnsi="Times New Roman" w:cs="Times New Roman"/>
+          <w:sz w:val="28"/>
+          <w:szCs w:val="28"/>
+          <w:lang/>
+        </w:rPr>
+        <w:t>For example, to run a backup script every day, you can add the following command:</w:t>
+      </w:r>
+    </w:p>
+    <w:p>
+      <w:pPr>
+        <w:rPr>
+          <w:rFonts w:ascii="Times New Roman" w:hAnsi="Times New Roman" w:cs="Times New Roman"/>
+          <w:sz w:val="28"/>
+          <w:szCs w:val="28"/>
+          <w:lang/>
+        </w:rPr>
+      </w:pPr>
+      <w:r>
+        <w:rPr>
+          <w:rFonts w:ascii="Times New Roman" w:hAnsi="Times New Roman" w:cs="Times New Roman"/>
+          <w:sz w:val="28"/>
+          <w:szCs w:val="28"/>
+          <w:lang/>
+        </w:rPr>
+        <w:t>1 15 cron.daily /bin/sh /home/damien/backup.sh</w:t>
+      </w:r>
+    </w:p>
+    <w:p>
+      <w:pPr>
+        <w:ind w:firstLine="708"/>
+        <w:rPr>
+          <w:rFonts w:ascii="Times New Roman" w:hAnsi="Times New Roman" w:cs="Times New Roman"/>
+          <w:sz w:val="28"/>
+          <w:szCs w:val="28"/>
+          <w:lang/>
+        </w:rPr>
+      </w:pPr>
+      <w:r>
+        <w:rPr>
+          <w:rFonts w:ascii="Times New Roman" w:hAnsi="Times New Roman" w:cs="Times New Roman"/>
+          <w:sz w:val="28"/>
+          <w:szCs w:val="28"/>
+          <w:lang/>
+        </w:rPr>
+        <w:t>The disadvantage of anacron is that it can only be used to schedule daily, weekly and monthly jobs, you cannot use it for hourly or minute by minute jobs.</w:t>
+      </w:r>
+    </w:p>
+    <w:p>
+      <w:pPr>
+        <w:rPr>
+          <w:rFonts w:ascii="Times New Roman" w:hAnsi="Times New Roman" w:cs="Times New Roman"/>
+          <w:b/>
+          <w:bCs/>
+          <w:sz w:val="28"/>
+          <w:szCs w:val="28"/>
+          <w:lang/>
+        </w:rPr>
+      </w:pPr>
+      <w:r>
+        <w:rPr>
+          <w:rFonts w:ascii="Times New Roman" w:hAnsi="Times New Roman" w:cs="Times New Roman"/>
+          <w:b/>
+          <w:bCs/>
+          <w:sz w:val="28"/>
+          <w:szCs w:val="28"/>
+          <w:lang/>
+        </w:rPr>
+        <w:t>2. fcron</w:t>
+      </w:r>
+    </w:p>
+    <w:p>
+      <w:pPr>
+        <w:ind w:firstLine="708"/>
+        <w:rPr>
+          <w:rFonts w:ascii="Times New Roman" w:hAnsi="Times New Roman" w:cs="Times New Roman"/>
+          <w:sz w:val="28"/>
+          <w:szCs w:val="28"/>
+          <w:lang/>
+        </w:rPr>
+      </w:pPr>
+      <w:r>
+        <w:rPr>
+          <w:rFonts w:ascii="Times New Roman" w:hAnsi="Times New Roman" w:cs="Times New Roman"/>
+          <w:sz w:val="28"/>
+          <w:szCs w:val="28"/>
+          <w:lang/>
+        </w:rPr>
+        <w:t>The fc</w:t>
+      </w:r>
+      <w:r>
+        <w:rPr>
+          <w:rFonts w:ascii="Times New Roman" w:hAnsi="Times New Roman" w:cs="Times New Roman"/>
+          <w:sz w:val="28"/>
+          <w:szCs w:val="28"/>
+          <w:lang/>
+        </w:rPr>
+        <w:t>ron application is better than cron and anacron. It does not require your computer to run 24×7 and allows you to set hourly and minute by minute tasks.</w:t>
+      </w:r>
+    </w:p>
+    <w:p>
+      <w:pPr>
+        <w:ind w:firstLine="708"/>
+        <w:rPr>
+          <w:rFonts w:ascii="Times New Roman" w:hAnsi="Times New Roman" w:cs="Times New Roman"/>
+          <w:sz w:val="28"/>
+          <w:szCs w:val="28"/>
+          <w:lang/>
+        </w:rPr>
+      </w:pPr>
+      <w:r>
+        <w:rPr>
+          <w:rFonts w:ascii="Times New Roman" w:hAnsi="Times New Roman" w:cs="Times New Roman"/>
+          <w:sz w:val="28"/>
+          <w:szCs w:val="28"/>
+          <w:lang/>
+        </w:rPr>
+        <w:t>During the installation you will be asked several questions and you can safely answer “Y” (yes) to each of them.</w:t>
+      </w:r>
+    </w:p>
+    <w:p>
+      <w:pPr>
+        <w:ind w:firstLine="708"/>
+        <w:rPr>
+          <w:rFonts w:ascii="Times New Roman" w:hAnsi="Times New Roman" w:cs="Times New Roman"/>
+          <w:sz w:val="28"/>
+          <w:szCs w:val="28"/>
+          <w:lang/>
+        </w:rPr>
+      </w:pPr>
+      <w:r>
+        <w:rPr>
+          <w:rFonts w:ascii="Times New Roman" w:hAnsi="Times New Roman" w:cs="Times New Roman"/>
+          <w:sz w:val="28"/>
+          <w:szCs w:val="28"/>
+          <w:lang/>
+        </w:rPr>
+        <w:t>To start creating the fcron job, simply type fcron -e in the terminal.</w:t>
+      </w:r>
+    </w:p>
+    <w:p>
+      <w:pPr>
+        <w:ind w:firstLine="708"/>
+        <w:rPr>
+          <w:rFonts w:ascii="Times New Roman" w:hAnsi="Times New Roman" w:cs="Times New Roman"/>
+          <w:sz w:val="28"/>
+          <w:szCs w:val="28"/>
+          <w:lang/>
+        </w:rPr>
+      </w:pPr>
+      <w:r>
+        <w:rPr>
+          <w:rFonts w:ascii="Times New Roman" w:hAnsi="Times New Roman" w:cs="Times New Roman"/>
+          <w:sz w:val="28"/>
+          <w:szCs w:val="28"/>
+          <w:lang/>
+        </w:rPr>
+        <w:t>The syntax of the fcron application is similar to the syntax of the cron application:</w:t>
+      </w:r>
+    </w:p>
+    <w:p>
+      <w:pPr>
+        <w:rPr>
+          <w:rFonts w:ascii="Times New Roman" w:hAnsi="Times New Roman" w:cs="Times New Roman"/>
+          <w:sz w:val="28"/>
+          <w:szCs w:val="28"/>
+          <w:lang/>
+        </w:rPr>
+      </w:pPr>
+      <w:r>
+        <w:rPr>
+          <w:rFonts w:ascii="Times New Roman" w:hAnsi="Times New Roman" w:cs="Times New Roman"/>
+          <w:sz w:val="28"/>
+          <w:szCs w:val="28"/>
+          <w:lang/>
+        </w:rPr>
+        <w:t>minute hour day-of-month month day-of-week command-to-be-executed</w:t>
+      </w:r>
+    </w:p>
+    <w:p>
+      <w:pPr>
+        <w:rPr>
+          <w:rFonts w:ascii="Times New Roman" w:hAnsi="Times New Roman" w:cs="Times New Roman"/>
+          <w:sz w:val="28"/>
+          <w:szCs w:val="28"/>
+          <w:lang/>
+        </w:rPr>
+      </w:pPr>
+      <w:r>
+        <w:rPr>
+          <w:rFonts w:ascii="Times New Roman" w:hAnsi="Times New Roman" w:cs="Times New Roman"/>
+          <w:sz w:val="28"/>
+          <w:szCs w:val="28"/>
+          <w:lang/>
+        </w:rPr>
+        <w:t>minute hour hour day-of-month month-day-of-week command-to-be-executed</w:t>
+      </w:r>
+    </w:p>
+    <w:p>
+      <w:pPr>
+        <w:ind w:firstLine="708"/>
+        <w:rPr>
+          <w:rFonts w:ascii="Times New Roman" w:hAnsi="Times New Roman" w:cs="Times New Roman"/>
+          <w:sz w:val="28"/>
+          <w:szCs w:val="28"/>
+          <w:lang w:val="en-US"/>
+        </w:rPr>
+      </w:pPr>
+      <w:r>
+        <w:rPr>
+          <w:rFonts w:ascii="Times New Roman" w:hAnsi="Times New Roman" w:cs="Times New Roman"/>
+          <w:sz w:val="28"/>
+          <w:szCs w:val="28"/>
+          <w:lang/>
+        </w:rPr>
+        <w:t>But it has many more customization options than cron, for example, you can create jobs that will run in a specific time interval.</w:t>
+      </w:r>
+    </w:p>
+    <w:p>
+      <w:pPr>
         <w:rPr>
           <w:rFonts w:ascii="Times New Roman" w:hAnsi="Times New Roman" w:cs="Times New Roman"/>
           <w:b/>
@@ -4523,7 +5895,16 @@
           <w:sz w:val="28"/>
           <w:szCs w:val="28"/>
         </w:rPr>
-        <w:t xml:space="preserve"> здійсніть планування обраних вами задач (запуск додатків, вмикання/вимикання машини, очистка каталогів, видалення файлів, резервне копіювання, архівування тощо на ваш вибір) через планувальник </w:t>
+        <w:t xml:space="preserve"> здійсніть планування обраних вами задач (запуск додатків, вмикання/вимикання машини, очистка каталогів, видалення файлів, резервне копіювання, архівування тощо на </w:t>
+      </w:r>
+      <w:r>
+        <w:rPr>
+          <w:rFonts w:ascii="Times New Roman" w:hAnsi="Times New Roman" w:cs="Times New Roman"/>
+          <w:sz w:val="28"/>
+          <w:szCs w:val="28"/>
+        </w:rPr>
+        <w:lastRenderedPageBreak/>
+        <w:t xml:space="preserve">ваш вибір) через планувальник </w:t>
       </w:r>
       <w:proofErr w:type="spellStart"/>
       <w:r>
@@ -5016,7 +6397,61 @@
           <w:sz w:val="28"/>
           <w:szCs w:val="28"/>
         </w:rPr>
-        <w:t xml:space="preserve">And choose the editor where we will write the planned tasks (I chose the one that is offered by default </w:t>
+        <w:t xml:space="preserve">And choose the editor where we will write the planned tasks (I chose the one that is </w:t>
+      </w:r>
+      <w:proofErr w:type="spellStart"/>
+      <w:r>
+        <w:rPr>
+          <w:rFonts w:ascii="Times New Roman" w:hAnsi="Times New Roman" w:cs="Times New Roman"/>
+          <w:sz w:val="28"/>
+          <w:szCs w:val="28"/>
+        </w:rPr>
+        <w:t>offered</w:t>
+      </w:r>
+      <w:proofErr w:type="spellEnd"/>
+      <w:r>
+        <w:rPr>
+          <w:rFonts w:ascii="Times New Roman" w:hAnsi="Times New Roman" w:cs="Times New Roman"/>
+          <w:sz w:val="28"/>
+          <w:szCs w:val="28"/>
+        </w:rPr>
+        <w:t xml:space="preserve"> </w:t>
+      </w:r>
+      <w:proofErr w:type="spellStart"/>
+      <w:r>
+        <w:rPr>
+          <w:rFonts w:ascii="Times New Roman" w:hAnsi="Times New Roman" w:cs="Times New Roman"/>
+          <w:sz w:val="28"/>
+          <w:szCs w:val="28"/>
+        </w:rPr>
+        <w:t>by</w:t>
+      </w:r>
+      <w:proofErr w:type="spellEnd"/>
+      <w:r>
+        <w:rPr>
+          <w:rFonts w:ascii="Times New Roman" w:hAnsi="Times New Roman" w:cs="Times New Roman"/>
+          <w:sz w:val="28"/>
+          <w:szCs w:val="28"/>
+        </w:rPr>
+        <w:t xml:space="preserve"> </w:t>
+      </w:r>
+      <w:proofErr w:type="spellStart"/>
+      <w:r>
+        <w:rPr>
+          <w:rFonts w:ascii="Times New Roman" w:hAnsi="Times New Roman" w:cs="Times New Roman"/>
+          <w:sz w:val="28"/>
+          <w:szCs w:val="28"/>
+        </w:rPr>
+        <w:t>default</w:t>
+      </w:r>
+      <w:proofErr w:type="spellEnd"/>
+      <w:r>
+        <w:rPr>
+          <w:rFonts w:ascii="Times New Roman" w:hAnsi="Times New Roman" w:cs="Times New Roman"/>
+          <w:sz w:val="28"/>
+          <w:szCs w:val="28"/>
+        </w:rPr>
+        <w:t xml:space="preserve"> </w:t>
       </w:r>
       <w:proofErr w:type="spellStart"/>
       <w:r>
@@ -5122,7 +6557,6 @@
         <w:rPr>
           <w:noProof/>
         </w:rPr>
-        <w:lastRenderedPageBreak/>
         <w:drawing>
           <wp:anchor distT="0" distB="0" distL="114300" distR="114300" simplePos="0" relativeHeight="251658240" behindDoc="0" locked="0" layoutInCell="1" allowOverlap="1" wp14:anchorId="6F8883B7" wp14:editId="63320328">
             <wp:simplePos x="0" y="0"/>
@@ -6028,6 +7462,7 @@
           <w:sz w:val="28"/>
           <w:szCs w:val="28"/>
         </w:rPr>
+        <w:lastRenderedPageBreak/>
         <w:t>Performing</w:t>
       </w:r>
       <w:proofErr w:type="spellEnd"/>
@@ -7621,7 +9056,6 @@
           <w:sz w:val="28"/>
           <w:szCs w:val="28"/>
         </w:rPr>
-        <w:lastRenderedPageBreak/>
         <w:t>On</w:t>
       </w:r>
       <w:proofErr w:type="spellEnd"/>
@@ -8279,6 +9713,7 @@
           <w:sz w:val="28"/>
           <w:szCs w:val="28"/>
         </w:rPr>
+        <w:lastRenderedPageBreak/>
         <w:drawing>
           <wp:inline distT="0" distB="0" distL="0" distR="0" wp14:anchorId="32EBD1C4" wp14:editId="1BDB2239">
             <wp:extent cx="4876800" cy="1796103"/>
@@ -8330,7 +9765,43 @@
           <w:sz w:val="28"/>
           <w:szCs w:val="28"/>
         </w:rPr>
-        <w:t xml:space="preserve">The scripts I mentioned above are not valid, so they need to be created and edited to suit our needs. To do </w:t>
+        <w:t xml:space="preserve">The scripts I mentioned above are not valid, so they need to be created and edited to suit our needs. </w:t>
+      </w:r>
+      <w:proofErr w:type="spellStart"/>
+      <w:r>
+        <w:rPr>
+          <w:rFonts w:ascii="Times New Roman" w:hAnsi="Times New Roman" w:cs="Times New Roman"/>
+          <w:sz w:val="28"/>
+          <w:szCs w:val="28"/>
+        </w:rPr>
+        <w:t>To</w:t>
+      </w:r>
+      <w:proofErr w:type="spellEnd"/>
+      <w:r>
+        <w:rPr>
+          <w:rFonts w:ascii="Times New Roman" w:hAnsi="Times New Roman" w:cs="Times New Roman"/>
+          <w:sz w:val="28"/>
+          <w:szCs w:val="28"/>
+        </w:rPr>
+        <w:t xml:space="preserve"> </w:t>
+      </w:r>
+      <w:proofErr w:type="spellStart"/>
+      <w:r>
+        <w:rPr>
+          <w:rFonts w:ascii="Times New Roman" w:hAnsi="Times New Roman" w:cs="Times New Roman"/>
+          <w:sz w:val="28"/>
+          <w:szCs w:val="28"/>
+        </w:rPr>
+        <w:t>do</w:t>
+      </w:r>
+      <w:proofErr w:type="spellEnd"/>
+      <w:r>
+        <w:rPr>
+          <w:rFonts w:ascii="Times New Roman" w:hAnsi="Times New Roman" w:cs="Times New Roman"/>
+          <w:sz w:val="28"/>
+          <w:szCs w:val="28"/>
+        </w:rPr>
+        <w:t xml:space="preserve"> </w:t>
       </w:r>
       <w:proofErr w:type="spellStart"/>
       <w:r>
@@ -8699,7 +10170,25 @@
           <w:sz w:val="28"/>
           <w:szCs w:val="28"/>
         </w:rPr>
-        <w:t xml:space="preserve">As an alternative to cron, I decided to install systemd timers. It is already integrated into most modern distributions. You </w:t>
+        <w:t xml:space="preserve">As an alternative to cron, I decided to install systemd timers. It is already integrated into most modern distributions. </w:t>
+      </w:r>
+      <w:proofErr w:type="spellStart"/>
+      <w:r>
+        <w:rPr>
+          <w:rFonts w:ascii="Times New Roman" w:hAnsi="Times New Roman" w:cs="Times New Roman"/>
+          <w:sz w:val="28"/>
+          <w:szCs w:val="28"/>
+        </w:rPr>
+        <w:t>You</w:t>
+      </w:r>
+      <w:proofErr w:type="spellEnd"/>
+      <w:r>
+        <w:rPr>
+          <w:rFonts w:ascii="Times New Roman" w:hAnsi="Times New Roman" w:cs="Times New Roman"/>
+          <w:sz w:val="28"/>
+          <w:szCs w:val="28"/>
+        </w:rPr>
+        <w:t xml:space="preserve"> </w:t>
       </w:r>
       <w:proofErr w:type="spellStart"/>
       <w:r>
@@ -8919,7 +10408,6 @@
           <w:sz w:val="28"/>
           <w:szCs w:val="28"/>
         </w:rPr>
-        <w:lastRenderedPageBreak/>
         <w:drawing>
           <wp:inline distT="0" distB="0" distL="0" distR="0" wp14:anchorId="4E0A9779" wp14:editId="0761E2DD">
             <wp:extent cx="6120765" cy="356870"/>
@@ -9127,6 +10615,7 @@
           <w:sz w:val="28"/>
           <w:szCs w:val="28"/>
         </w:rPr>
+        <w:lastRenderedPageBreak/>
         <w:drawing>
           <wp:inline distT="0" distB="0" distL="0" distR="0" wp14:anchorId="5FA893AC" wp14:editId="613604ED">
             <wp:extent cx="3398520" cy="1954660"/>
@@ -9748,7 +11237,6 @@
           <w:sz w:val="28"/>
           <w:szCs w:val="28"/>
         </w:rPr>
-        <w:lastRenderedPageBreak/>
         <w:drawing>
           <wp:inline distT="0" distB="0" distL="0" distR="0" wp14:anchorId="18CC9E32" wp14:editId="7CDDB0BD">
             <wp:extent cx="3343742" cy="914528"/>
@@ -10004,7 +11492,7 @@
 </file>
 
 <file path=word/numbering.xml><?xml version="1.0" encoding="utf-8"?>
-<w:numbering xmlns:wpc="http://schemas.microsoft.com/office/word/2010/wordprocessingCanvas" xmlns:cx="http://schemas.microsoft.com/office/drawing/2014/chartex" xmlns:cx1="http://schemas.microsoft.com/office/drawing/2015/9/8/chartex" xmlns:cx2="http://schemas.microsoft.com/office/drawing/2015/10/21/chartex" xmlns:cx3="http://schemas.microsoft.com/office/drawing/2016/5/9/chartex" xmlns:cx4="http://schemas.microsoft.com/office/drawing/2016/5/10/chartex" xmlns:cx5="http://schemas.microsoft.com/office/drawing/2016/5/11/chartex" xmlns:cx6="http://schemas.microsoft.com/office/drawing/2016/5/12/chartex" xmlns:cx7="http://schemas.microsoft.com/office/drawing/2016/5/13/chartex" xmlns:cx8="http://schemas.microsoft.com/office/drawing/2016/5/14/chartex" xmlns:mc="http://schemas.openxmlformats.org/markup-compatibility/2006" xmlns:aink="http://schemas.microsoft.com/office/drawing/2016/ink" xmlns:am3d="http://schemas.microsoft.com/office/drawing/2017/model3d" xmlns:o="urn:schemas-microsoft-com:office:office" xmlns:oel="http://schemas.microsoft.com/office/2019/extlst" xmlns:r="http://schemas.openxmlformats.org/officeDocument/2006/relationships" xmlns:m="http://schemas.openxmlformats.org/officeDocument/2006/math" xmlns:v="urn:schemas-microsoft-com:vml" xmlns:wp14="http://schemas.microsoft.com/office/word/2010/wordprocessingDrawing" xmlns:wp="http://schemas.openxmlformats.org/drawingml/2006/wordprocessingDrawing" xmlns:w10="urn:schemas-microsoft-com:office:word" xmlns:w="http://schemas.openxmlformats.org/wordprocessingml/2006/main" xmlns:w14="http://schemas.microsoft.com/office/word/2010/wordml" xmlns:w15="http://schemas.microsoft.com/office/word/2012/wordml" xmlns:w16cex="http://schemas.microsoft.com/office/word/2018/wordml/cex" xmlns:w16cid="http://schemas.microsoft.com/office/word/2016/wordml/cid" xmlns:w16="http://schemas.microsoft.com/office/word/2018/wordml" xmlns:w16du="http://schemas.microsoft.com/office/word/2023/wordml/word16du" xmlns:w16sdtdh="http://schemas.microsoft.com/office/word/2020/wordml/sdtdatahash" xmlns:w16se="http://schemas.microsoft.com/office/word/2015/wordml/symex" xmlns:wpg="http://schemas.microsoft.com/office/word/2010/wordprocessingGroup" xmlns:wpi="http://schemas.microsoft.com/office/word/2010/wordprocessingInk" xmlns:wne="http://schemas.microsoft.com/office/word/2006/wordml" xmlns:wps="http://schemas.microsoft.com/office/word/2010/wordprocessingShape" mc:Ignorable="w14 w15 w16se w16cid w16 w16cex w16sdtdh w16du wp14">
+<w:numbering xmlns:wpc="http://schemas.microsoft.com/office/word/2010/wordprocessingCanvas" xmlns:cx="http://schemas.microsoft.com/office/drawing/2014/chartex" xmlns:cx1="http://schemas.microsoft.com/office/drawing/2015/9/8/chartex" xmlns:cx2="http://schemas.microsoft.com/office/drawing/2015/10/21/chartex" xmlns:cx3="http://schemas.microsoft.com/office/drawing/2016/5/9/chartex" xmlns:cx4="http://schemas.microsoft.com/office/drawing/2016/5/10/chartex" xmlns:cx5="http://schemas.microsoft.com/office/drawing/2016/5/11/chartex" xmlns:cx6="http://schemas.microsoft.com/office/drawing/2016/5/12/chartex" xmlns:cx7="http://schemas.microsoft.com/office/drawing/2016/5/13/chartex" xmlns:cx8="http://schemas.microsoft.com/office/drawing/2016/5/14/chartex" xmlns:mc="http://schemas.openxmlformats.org/markup-compatibility/2006" xmlns:aink="http://schemas.microsoft.com/office/drawing/2016/ink" xmlns:am3d="http://schemas.microsoft.com/office/drawing/2017/model3d" xmlns:o="urn:schemas-microsoft-com:office:office" xmlns:oel="http://schemas.microsoft.com/office/2019/extlst" xmlns:r="http://schemas.openxmlformats.org/officeDocument/2006/relationships" xmlns:m="http://schemas.openxmlformats.org/officeDocument/2006/math" xmlns:v="urn:schemas-microsoft-com:vml" xmlns:wp14="http://schemas.microsoft.com/office/word/2010/wordprocessingDrawing" xmlns:wp="http://schemas.openxmlformats.org/drawingml/2006/wordprocessingDrawing" xmlns:w10="urn:schemas-microsoft-com:office:word" xmlns:w="http://schemas.openxmlformats.org/wordprocessingml/2006/main" xmlns:w14="http://schemas.microsoft.com/office/word/2010/wordml" xmlns:w15="http://schemas.microsoft.com/office/word/2012/wordml" xmlns:w16cex="http://schemas.microsoft.com/office/word/2018/wordml/cex" xmlns:w16cid="http://schemas.microsoft.com/office/word/2016/wordml/cid" xmlns:w16="http://schemas.microsoft.com/office/word/2018/wordml" xmlns:w16du="http://schemas.microsoft.com/office/word/2023/wordml/word16du" xmlns:w16sdtdh="http://schemas.microsoft.com/office/word/2020/wordml/sdtdatahash" xmlns:w16sdtfl="http://schemas.microsoft.com/office/word/2024/wordml/sdtformatlock" xmlns:w16se="http://schemas.microsoft.com/office/word/2015/wordml/symex" xmlns:wpg="http://schemas.microsoft.com/office/word/2010/wordprocessingGroup" xmlns:wpi="http://schemas.microsoft.com/office/word/2010/wordprocessingInk" xmlns:wne="http://schemas.microsoft.com/office/word/2006/wordml" xmlns:wps="http://schemas.microsoft.com/office/word/2010/wordprocessingShape" mc:Ignorable="w14 w15 w16se w16cid w16 w16cex w16sdtdh w16sdtfl w16du wp14">
   <w:abstractNum w:abstractNumId="0" w15:restartNumberingAfterBreak="0">
     <w:nsid w:val="19FB5D2C"/>
     <w:multiLevelType w:val="hybridMultilevel"/>
@@ -10231,17 +11719,133 @@
       </w:rPr>
     </w:lvl>
   </w:abstractNum>
+  <w:abstractNum w:abstractNumId="2" w15:restartNumberingAfterBreak="0">
+    <w:nsid w:val="6FB5469B"/>
+    <w:multiLevelType w:val="multilevel"/>
+    <w:tmpl w:val="D4369872"/>
+    <w:lvl w:ilvl="0">
+      <w:start w:val="1"/>
+      <w:numFmt w:val="decimal"/>
+      <w:lvlText w:val="%1."/>
+      <w:lvlJc w:val="left"/>
+      <w:pPr>
+        <w:tabs>
+          <w:tab w:val="num" w:pos="720"/>
+        </w:tabs>
+        <w:ind w:left="720" w:hanging="360"/>
+      </w:pPr>
+    </w:lvl>
+    <w:lvl w:ilvl="1" w:tentative="1">
+      <w:start w:val="1"/>
+      <w:numFmt w:val="decimal"/>
+      <w:lvlText w:val="%2."/>
+      <w:lvlJc w:val="left"/>
+      <w:pPr>
+        <w:tabs>
+          <w:tab w:val="num" w:pos="1440"/>
+        </w:tabs>
+        <w:ind w:left="1440" w:hanging="360"/>
+      </w:pPr>
+    </w:lvl>
+    <w:lvl w:ilvl="2" w:tentative="1">
+      <w:start w:val="1"/>
+      <w:numFmt w:val="decimal"/>
+      <w:lvlText w:val="%3."/>
+      <w:lvlJc w:val="left"/>
+      <w:pPr>
+        <w:tabs>
+          <w:tab w:val="num" w:pos="2160"/>
+        </w:tabs>
+        <w:ind w:left="2160" w:hanging="360"/>
+      </w:pPr>
+    </w:lvl>
+    <w:lvl w:ilvl="3" w:tentative="1">
+      <w:start w:val="1"/>
+      <w:numFmt w:val="decimal"/>
+      <w:lvlText w:val="%4."/>
+      <w:lvlJc w:val="left"/>
+      <w:pPr>
+        <w:tabs>
+          <w:tab w:val="num" w:pos="2880"/>
+        </w:tabs>
+        <w:ind w:left="2880" w:hanging="360"/>
+      </w:pPr>
+    </w:lvl>
+    <w:lvl w:ilvl="4" w:tentative="1">
+      <w:start w:val="1"/>
+      <w:numFmt w:val="decimal"/>
+      <w:lvlText w:val="%5."/>
+      <w:lvlJc w:val="left"/>
+      <w:pPr>
+        <w:tabs>
+          <w:tab w:val="num" w:pos="3600"/>
+        </w:tabs>
+        <w:ind w:left="3600" w:hanging="360"/>
+      </w:pPr>
+    </w:lvl>
+    <w:lvl w:ilvl="5" w:tentative="1">
+      <w:start w:val="1"/>
+      <w:numFmt w:val="decimal"/>
+      <w:lvlText w:val="%6."/>
+      <w:lvlJc w:val="left"/>
+      <w:pPr>
+        <w:tabs>
+          <w:tab w:val="num" w:pos="4320"/>
+        </w:tabs>
+        <w:ind w:left="4320" w:hanging="360"/>
+      </w:pPr>
+    </w:lvl>
+    <w:lvl w:ilvl="6" w:tentative="1">
+      <w:start w:val="1"/>
+      <w:numFmt w:val="decimal"/>
+      <w:lvlText w:val="%7."/>
+      <w:lvlJc w:val="left"/>
+      <w:pPr>
+        <w:tabs>
+          <w:tab w:val="num" w:pos="5040"/>
+        </w:tabs>
+        <w:ind w:left="5040" w:hanging="360"/>
+      </w:pPr>
+    </w:lvl>
+    <w:lvl w:ilvl="7" w:tentative="1">
+      <w:start w:val="1"/>
+      <w:numFmt w:val="decimal"/>
+      <w:lvlText w:val="%8."/>
+      <w:lvlJc w:val="left"/>
+      <w:pPr>
+        <w:tabs>
+          <w:tab w:val="num" w:pos="5760"/>
+        </w:tabs>
+        <w:ind w:left="5760" w:hanging="360"/>
+      </w:pPr>
+    </w:lvl>
+    <w:lvl w:ilvl="8" w:tentative="1">
+      <w:start w:val="1"/>
+      <w:numFmt w:val="decimal"/>
+      <w:lvlText w:val="%9."/>
+      <w:lvlJc w:val="left"/>
+      <w:pPr>
+        <w:tabs>
+          <w:tab w:val="num" w:pos="6480"/>
+        </w:tabs>
+        <w:ind w:left="6480" w:hanging="360"/>
+      </w:pPr>
+    </w:lvl>
+  </w:abstractNum>
   <w:num w:numId="1" w16cid:durableId="1463306941">
     <w:abstractNumId w:val="1"/>
   </w:num>
   <w:num w:numId="2" w16cid:durableId="1034580549">
     <w:abstractNumId w:val="0"/>
   </w:num>
+  <w:num w:numId="3" w16cid:durableId="1826699634">
+    <w:abstractNumId w:val="2"/>
+  </w:num>
 </w:numbering>
 </file>
 
 <file path=word/styles.xml><?xml version="1.0" encoding="utf-8"?>
-<w:styles xmlns:mc="http://schemas.openxmlformats.org/markup-compatibility/2006" xmlns:r="http://schemas.openxmlformats.org/officeDocument/2006/relationships" xmlns:w="http://schemas.openxmlformats.org/wordprocessingml/2006/main" xmlns:w14="http://schemas.microsoft.com/office/word/2010/wordml" xmlns:w15="http://schemas.microsoft.com/office/word/2012/wordml" xmlns:w16cex="http://schemas.microsoft.com/office/word/2018/wordml/cex" xmlns:w16cid="http://schemas.microsoft.com/office/word/2016/wordml/cid" xmlns:w16="http://schemas.microsoft.com/office/word/2018/wordml" xmlns:w16du="http://schemas.microsoft.com/office/word/2023/wordml/word16du" xmlns:w16sdtdh="http://schemas.microsoft.com/office/word/2020/wordml/sdtdatahash" xmlns:w16se="http://schemas.microsoft.com/office/word/2015/wordml/symex" mc:Ignorable="w14 w15 w16se w16cid w16 w16cex w16sdtdh w16du">
+<w:styles xmlns:mc="http://schemas.openxmlformats.org/markup-compatibility/2006" xmlns:r="http://schemas.openxmlformats.org/officeDocument/2006/relationships" xmlns:w="http://schemas.openxmlformats.org/wordprocessingml/2006/main" xmlns:w14="http://schemas.microsoft.com/office/word/2010/wordml" xmlns:w15="http://schemas.microsoft.com/office/word/2012/wordml" xmlns:w16cex="http://schemas.microsoft.com/office/word/2018/wordml/cex" xmlns:w16cid="http://schemas.microsoft.com/office/word/2016/wordml/cid" xmlns:w16="http://schemas.microsoft.com/office/word/2018/wordml" xmlns:w16du="http://schemas.microsoft.com/office/word/2023/wordml/word16du" xmlns:w16sdtdh="http://schemas.microsoft.com/office/word/2020/wordml/sdtdatahash" xmlns:w16sdtfl="http://schemas.microsoft.com/office/word/2024/wordml/sdtformatlock" xmlns:w16se="http://schemas.microsoft.com/office/word/2015/wordml/symex" mc:Ignorable="w14 w15 w16se w16cid w16 w16cex w16sdtdh w16sdtfl w16du">
   <w:docDefaults>
     <w:rPrDefault>
       <w:rPr>
@@ -10641,10 +12245,53 @@
     <w:name w:val="Normal"/>
     <w:qFormat/>
   </w:style>
+  <w:style w:type="paragraph" w:styleId="1">
+    <w:name w:val="heading 1"/>
+    <w:basedOn w:val="a"/>
+    <w:next w:val="a"/>
+    <w:link w:val="10"/>
+    <w:uiPriority w:val="9"/>
+    <w:qFormat/>
+    <w:rsid w:val="001102E4"/>
+    <w:pPr>
+      <w:keepNext/>
+      <w:keepLines/>
+      <w:spacing w:before="240" w:after="0"/>
+      <w:outlineLvl w:val="0"/>
+    </w:pPr>
+    <w:rPr>
+      <w:rFonts w:asciiTheme="majorHAnsi" w:eastAsiaTheme="majorEastAsia" w:hAnsiTheme="majorHAnsi" w:cstheme="majorBidi"/>
+      <w:color w:val="2F5496" w:themeColor="accent1" w:themeShade="BF"/>
+      <w:sz w:val="32"/>
+      <w:szCs w:val="32"/>
+    </w:rPr>
+  </w:style>
+  <w:style w:type="paragraph" w:styleId="2">
+    <w:name w:val="heading 2"/>
+    <w:basedOn w:val="a"/>
+    <w:next w:val="a"/>
+    <w:link w:val="20"/>
+    <w:uiPriority w:val="9"/>
+    <w:semiHidden/>
+    <w:unhideWhenUsed/>
+    <w:qFormat/>
+    <w:rsid w:val="001102E4"/>
+    <w:pPr>
+      <w:keepNext/>
+      <w:keepLines/>
+      <w:spacing w:before="40" w:after="0"/>
+      <w:outlineLvl w:val="1"/>
+    </w:pPr>
+    <w:rPr>
+      <w:rFonts w:asciiTheme="majorHAnsi" w:eastAsiaTheme="majorEastAsia" w:hAnsiTheme="majorHAnsi" w:cstheme="majorBidi"/>
+      <w:color w:val="2F5496" w:themeColor="accent1" w:themeShade="BF"/>
+      <w:sz w:val="26"/>
+      <w:szCs w:val="26"/>
+    </w:rPr>
+  </w:style>
   <w:style w:type="character" w:default="1" w:styleId="a0">
     <w:name w:val="Default Paragraph Font"/>
     <w:uiPriority w:val="1"/>
-    <w:semiHidden/>
     <w:unhideWhenUsed/>
   </w:style>
   <w:style w:type="table" w:default="1" w:styleId="a1">
@@ -10688,6 +12335,87 @@
       <w:ind w:left="720"/>
       <w:contextualSpacing/>
     </w:pPr>
+  </w:style>
+  <w:style w:type="table" w:styleId="a5">
+    <w:name w:val="Table Grid"/>
+    <w:basedOn w:val="a1"/>
+    <w:uiPriority w:val="39"/>
+    <w:rsid w:val="001102E4"/>
+    <w:pPr>
+      <w:spacing w:after="0" w:line="240" w:lineRule="auto"/>
+    </w:pPr>
+    <w:tblPr>
+      <w:tblBorders>
+        <w:top w:val="single" w:sz="4" w:space="0" w:color="auto"/>
+        <w:left w:val="single" w:sz="4" w:space="0" w:color="auto"/>
+        <w:bottom w:val="single" w:sz="4" w:space="0" w:color="auto"/>
+        <w:right w:val="single" w:sz="4" w:space="0" w:color="auto"/>
+        <w:insideH w:val="single" w:sz="4" w:space="0" w:color="auto"/>
+        <w:insideV w:val="single" w:sz="4" w:space="0" w:color="auto"/>
+      </w:tblBorders>
+    </w:tblPr>
+  </w:style>
+  <w:style w:type="character" w:customStyle="1" w:styleId="10">
+    <w:name w:val="Заголовок 1 Знак"/>
+    <w:basedOn w:val="a0"/>
+    <w:link w:val="1"/>
+    <w:uiPriority w:val="9"/>
+    <w:rsid w:val="001102E4"/>
+    <w:rPr>
+      <w:rFonts w:asciiTheme="majorHAnsi" w:eastAsiaTheme="majorEastAsia" w:hAnsiTheme="majorHAnsi" w:cstheme="majorBidi"/>
+      <w:color w:val="2F5496" w:themeColor="accent1" w:themeShade="BF"/>
+      <w:sz w:val="32"/>
+      <w:szCs w:val="32"/>
+    </w:rPr>
+  </w:style>
+  <w:style w:type="character" w:customStyle="1" w:styleId="20">
+    <w:name w:val="Заголовок 2 Знак"/>
+    <w:basedOn w:val="a0"/>
+    <w:link w:val="2"/>
+    <w:uiPriority w:val="9"/>
+    <w:semiHidden/>
+    <w:rsid w:val="001102E4"/>
+    <w:rPr>
+      <w:rFonts w:asciiTheme="majorHAnsi" w:eastAsiaTheme="majorEastAsia" w:hAnsiTheme="majorHAnsi" w:cstheme="majorBidi"/>
+      <w:color w:val="2F5496" w:themeColor="accent1" w:themeShade="BF"/>
+      <w:sz w:val="26"/>
+      <w:szCs w:val="26"/>
+    </w:rPr>
+  </w:style>
+  <w:style w:type="character" w:styleId="a6">
+    <w:name w:val="Hyperlink"/>
+    <w:basedOn w:val="a0"/>
+    <w:uiPriority w:val="99"/>
+    <w:unhideWhenUsed/>
+    <w:rsid w:val="001102E4"/>
+    <w:rPr>
+      <w:color w:val="0563C1" w:themeColor="hyperlink"/>
+      <w:u w:val="single"/>
+    </w:rPr>
+  </w:style>
+  <w:style w:type="character" w:styleId="a7">
+    <w:name w:val="Unresolved Mention"/>
+    <w:basedOn w:val="a0"/>
+    <w:uiPriority w:val="99"/>
+    <w:semiHidden/>
+    <w:unhideWhenUsed/>
+    <w:rsid w:val="001102E4"/>
+    <w:rPr>
+      <w:color w:val="605E5C"/>
+      <w:shd w:val="clear" w:color="auto" w:fill="E1DFDD"/>
+    </w:rPr>
+  </w:style>
+  <w:style w:type="character" w:styleId="a8">
+    <w:name w:val="FollowedHyperlink"/>
+    <w:basedOn w:val="a0"/>
+    <w:uiPriority w:val="99"/>
+    <w:semiHidden/>
+    <w:unhideWhenUsed/>
+    <w:rsid w:val="001102E4"/>
+    <w:rPr>
+      <w:color w:val="954F72" w:themeColor="followedHyperlink"/>
+      <w:u w:val="single"/>
+    </w:rPr>
   </w:style>
 </w:styles>
 </file>

</xml_diff>